<commit_message>
removed unnecessary files and updated ReadMe
</commit_message>
<xml_diff>
--- a/Progress Report.docx
+++ b/Progress Report.docx
@@ -21,23 +21,18 @@
       </w:r>
       <w:proofErr w:type="spellEnd"/>
       <w:r>
-        <w:t xml:space="preserve"> function which returns a high value if the state is better for white and </w:t>
+        <w:t xml:space="preserve"> function which returns a high value if the state is better for white and a</w:t>
       </w:r>
-      <w:proofErr w:type="gramStart"/>
+      <w:bookmarkStart w:id="0" w:name="_GoBack"/>
+      <w:bookmarkEnd w:id="0"/>
       <w:r>
-        <w:t>a  low</w:t>
-      </w:r>
-      <w:proofErr w:type="gramEnd"/>
-      <w:r>
-        <w:t xml:space="preserve"> value if it is better for black.</w:t>
+        <w:t xml:space="preserve"> low value if it is better for black.</w:t>
       </w:r>
     </w:p>
     <w:p>
       <w:r>
         <w:t>We will be implementing the minimax function soon after and also add a timer.</w:t>
       </w:r>
-      <w:bookmarkStart w:id="0" w:name="_GoBack"/>
-      <w:bookmarkEnd w:id="0"/>
     </w:p>
     <w:sectPr>
       <w:pgSz w:w="12240" w:h="15840"/>

</xml_diff>